<commit_message>
working aux control over mqtt; working multi-input and inversion
</commit_message>
<xml_diff>
--- a/design.docx
+++ b/design.docx
@@ -21,12 +21,14 @@
           <w:b/>
         </w:rPr>
       </w:pPr>
+      <w:proofErr w:type="gramStart"/>
       <w:r>
         <w:t xml:space="preserve">Automotive controller to balance power consumption and provide </w:t>
       </w:r>
       <w:r>
         <w:t>baseline functionality for a connected vehicle.</w:t>
       </w:r>
+      <w:proofErr w:type="gramEnd"/>
     </w:p>
     <w:p>
       <w:pPr>
@@ -68,22 +70,7 @@
         </w:numPr>
       </w:pPr>
       <w:r>
-        <w:t xml:space="preserve">Report </w:t>
-      </w:r>
-      <w:r>
-        <w:t>a</w:t>
-      </w:r>
-      <w:r>
-        <w:t xml:space="preserve">larm </w:t>
-      </w:r>
-      <w:r>
-        <w:t>s</w:t>
-      </w:r>
-      <w:r>
-        <w:t>tatus</w:t>
-      </w:r>
-      <w:r>
-        <w:t xml:space="preserve"> and intrusions</w:t>
+        <w:t>Report alarm status and intrusions</w:t>
       </w:r>
     </w:p>
     <w:p>
@@ -274,80 +261,438 @@
       </w:r>
     </w:p>
     <w:p>
+      <w:pPr>
+        <w:pStyle w:val="Heading1"/>
+      </w:pPr>
       <w:r>
         <w:lastRenderedPageBreak/>
-        <w:t>Design Notes</w:t>
+        <w:t>Inputs and Outputs (IO)</w:t>
+      </w:r>
+    </w:p>
+    <w:p>
+      <w:pPr>
+        <w:pStyle w:val="Heading2"/>
+      </w:pPr>
+      <w:r>
+        <w:t>Inputs</w:t>
+      </w:r>
+    </w:p>
+    <w:p>
+      <w:pPr>
+        <w:pStyle w:val="ListParagraph"/>
+        <w:numPr>
+          <w:ilvl w:val="0"/>
+          <w:numId w:val="6"/>
+        </w:numPr>
+      </w:pPr>
+      <w:r>
+        <w:t>Supply Voltage (Analog)</w:t>
+      </w:r>
+    </w:p>
+    <w:p>
+      <w:pPr>
+        <w:pStyle w:val="ListParagraph"/>
+        <w:numPr>
+          <w:ilvl w:val="0"/>
+          <w:numId w:val="6"/>
+        </w:numPr>
+      </w:pPr>
+      <w:r>
+        <w:t>Accessory Ignition Detect</w:t>
       </w:r>
     </w:p>
     <w:p/>
     <w:p>
-      <w:r>
-        <w:t>Inputs must be fully conditioned</w:t>
-      </w:r>
-    </w:p>
-    <w:p>
-      <w:r>
-        <w:t>Board should have a PTC fuse</w:t>
-      </w:r>
-    </w:p>
-    <w:p>
-      <w:r>
-        <w:t>Recall problems with input clamping protection when trying to float inputs; MCP IO expander cannot hi-z float inputs</w:t>
-      </w:r>
-    </w:p>
-    <w:p>
-      <w:r>
-        <w:t>Should add RFI suppression</w:t>
-      </w:r>
-    </w:p>
-    <w:p>
-      <w:r>
-        <w:t>I2C Address De-confliction</w:t>
-      </w:r>
-    </w:p>
-    <w:p>
-      <w:pPr>
-        <w:pStyle w:val="ListParagraph"/>
-        <w:numPr>
-          <w:ilvl w:val="0"/>
-          <w:numId w:val="4"/>
-        </w:numPr>
-      </w:pPr>
-      <w:r>
-        <w:t xml:space="preserve">0100xxx0 </w:t>
-      </w:r>
-      <w:r>
-        <w:t>MCP IO Expander</w:t>
-      </w:r>
-    </w:p>
-    <w:p>
-      <w:pPr>
-        <w:pStyle w:val="ListParagraph"/>
-        <w:numPr>
-          <w:ilvl w:val="0"/>
-          <w:numId w:val="3"/>
-        </w:numPr>
-      </w:pPr>
-      <w:r>
-        <w:t xml:space="preserve">10010xx </w:t>
-      </w:r>
-      <w:r>
-        <w:t>Temperature Sensor:</w:t>
-      </w:r>
-    </w:p>
-    <w:p>
-      <w:r>
-        <w:t>TM102 I2C Temperature Sensor</w:t>
+      <w:pPr>
+        <w:pStyle w:val="ListParagraph"/>
+        <w:numPr>
+          <w:ilvl w:val="0"/>
+          <w:numId w:val="6"/>
+        </w:numPr>
+      </w:pPr>
+      <w:r>
+        <w:t>Alarm Arm OEM Status</w:t>
+      </w:r>
+    </w:p>
+    <w:p>
+      <w:pPr>
+        <w:pStyle w:val="ListParagraph"/>
+        <w:numPr>
+          <w:ilvl w:val="0"/>
+          <w:numId w:val="6"/>
+        </w:numPr>
+      </w:pPr>
+      <w:r>
+        <w:t>Door Pin Status</w:t>
+      </w:r>
+    </w:p>
+    <w:p>
+      <w:pPr>
+        <w:pStyle w:val="ListParagraph"/>
+        <w:numPr>
+          <w:ilvl w:val="0"/>
+          <w:numId w:val="6"/>
+        </w:numPr>
+      </w:pPr>
+      <w:r>
+        <w:t>Doors Locking</w:t>
+      </w:r>
+    </w:p>
+    <w:p>
+      <w:pPr>
+        <w:pStyle w:val="ListParagraph"/>
+        <w:numPr>
+          <w:ilvl w:val="0"/>
+          <w:numId w:val="6"/>
+        </w:numPr>
+      </w:pPr>
+      <w:r>
+        <w:t>Doors Unlocking</w:t>
       </w:r>
     </w:p>
     <w:p/>
     <w:p>
+      <w:pPr>
+        <w:pStyle w:val="Heading2"/>
+      </w:pPr>
+      <w:r>
+        <w:t>Outputs</w:t>
+      </w:r>
+    </w:p>
+    <w:p>
+      <w:pPr>
+        <w:pStyle w:val="ListParagraph"/>
+        <w:numPr>
+          <w:ilvl w:val="0"/>
+          <w:numId w:val="7"/>
+        </w:numPr>
+      </w:pPr>
+      <w:r>
+        <w:t>Aux Power</w:t>
+      </w:r>
+    </w:p>
+    <w:p>
+      <w:pPr>
+        <w:pStyle w:val="ListParagraph"/>
+        <w:numPr>
+          <w:ilvl w:val="1"/>
+          <w:numId w:val="7"/>
+        </w:numPr>
+      </w:pPr>
+      <w:r>
+        <w:t>Type: Dedicated High-Side N-CH MOSFET Switched 5VDC</w:t>
+      </w:r>
+    </w:p>
+    <w:p>
+      <w:pPr>
+        <w:pStyle w:val="ListParagraph"/>
+        <w:numPr>
+          <w:ilvl w:val="0"/>
+          <w:numId w:val="7"/>
+        </w:numPr>
+      </w:pPr>
+      <w:r>
+        <w:t>Aux Power Shutdown Warning</w:t>
+      </w:r>
+    </w:p>
+    <w:p>
+      <w:pPr>
+        <w:pStyle w:val="ListParagraph"/>
+        <w:numPr>
+          <w:ilvl w:val="1"/>
+          <w:numId w:val="7"/>
+        </w:numPr>
+      </w:pPr>
+      <w:r>
+        <w:t>Type: Open-Drain; to be pulled high by SBC or other.  Could do pull-up</w:t>
+      </w:r>
+      <w:r>
+        <w:t xml:space="preserve"> to 3v3 for broad compatibility</w:t>
+      </w:r>
+    </w:p>
+    <w:p/>
+    <w:p>
+      <w:pPr>
+        <w:pStyle w:val="ListParagraph"/>
+        <w:numPr>
+          <w:ilvl w:val="0"/>
+          <w:numId w:val="7"/>
+        </w:numPr>
+      </w:pPr>
+      <w:r>
+        <w:t>Siren (Alarm)</w:t>
+      </w:r>
+    </w:p>
+    <w:p>
+      <w:pPr>
+        <w:pStyle w:val="ListParagraph"/>
+        <w:numPr>
+          <w:ilvl w:val="1"/>
+          <w:numId w:val="7"/>
+        </w:numPr>
+      </w:pPr>
+      <w:r>
+        <w:t>Open-Drain</w:t>
+      </w:r>
+    </w:p>
+    <w:p>
+      <w:pPr>
+        <w:pStyle w:val="ListParagraph"/>
+        <w:numPr>
+          <w:ilvl w:val="0"/>
+          <w:numId w:val="7"/>
+        </w:numPr>
+      </w:pPr>
+      <w:r>
+        <w:t>Horn</w:t>
+      </w:r>
+    </w:p>
+    <w:p>
+      <w:pPr>
+        <w:pStyle w:val="ListParagraph"/>
+        <w:numPr>
+          <w:ilvl w:val="1"/>
+          <w:numId w:val="7"/>
+        </w:numPr>
+      </w:pPr>
+      <w:r>
+        <w:t>Open-Drain</w:t>
+      </w:r>
+    </w:p>
+    <w:p>
+      <w:pPr>
+        <w:pStyle w:val="ListParagraph"/>
+        <w:numPr>
+          <w:ilvl w:val="0"/>
+          <w:numId w:val="7"/>
+        </w:numPr>
+      </w:pPr>
+      <w:r>
+        <w:t>Remote Start</w:t>
+      </w:r>
+    </w:p>
+    <w:p>
+      <w:pPr>
+        <w:pStyle w:val="ListParagraph"/>
+        <w:numPr>
+          <w:ilvl w:val="1"/>
+          <w:numId w:val="7"/>
+        </w:numPr>
+      </w:pPr>
+      <w:r>
+        <w:t>Open-Drain</w:t>
+      </w:r>
+    </w:p>
+    <w:p>
+      <w:r>
+        <w:br w:type="page"/>
+      </w:r>
+    </w:p>
+    <w:p>
+      <w:pPr>
+        <w:pStyle w:val="Heading2"/>
+      </w:pPr>
+      <w:r>
+        <w:lastRenderedPageBreak/>
+        <w:t>Input Design</w:t>
+      </w:r>
+    </w:p>
+    <w:p>
+      <w:pPr>
+        <w:pStyle w:val="ListParagraph"/>
+        <w:numPr>
+          <w:ilvl w:val="0"/>
+          <w:numId w:val="11"/>
+        </w:numPr>
+      </w:pPr>
+      <w:r>
+        <w:t>Controlled impedance</w:t>
+      </w:r>
+    </w:p>
+    <w:p>
+      <w:pPr>
+        <w:pStyle w:val="ListParagraph"/>
+        <w:numPr>
+          <w:ilvl w:val="1"/>
+          <w:numId w:val="11"/>
+        </w:numPr>
+      </w:pPr>
+      <w:r>
+        <w:t>High enough to be gentle on exterior circuits but not high enough to present problems when left floating</w:t>
+      </w:r>
+    </w:p>
+    <w:p>
+      <w:pPr>
+        <w:pStyle w:val="ListParagraph"/>
+        <w:numPr>
+          <w:ilvl w:val="1"/>
+          <w:numId w:val="11"/>
+        </w:numPr>
+      </w:pPr>
+      <w:r>
+        <w:t>FET gate versus forward bias a bipolar</w:t>
+      </w:r>
+    </w:p>
+    <w:p>
+      <w:pPr>
+        <w:pStyle w:val="ListParagraph"/>
+        <w:numPr>
+          <w:ilvl w:val="0"/>
+          <w:numId w:val="11"/>
+        </w:numPr>
+      </w:pPr>
+      <w:r>
+        <w:t>Overvoltage tolerant</w:t>
+      </w:r>
+    </w:p>
+    <w:p>
+      <w:pPr>
+        <w:pStyle w:val="ListParagraph"/>
+        <w:numPr>
+          <w:ilvl w:val="1"/>
+          <w:numId w:val="11"/>
+        </w:numPr>
+      </w:pPr>
+      <w:r>
+        <w:t>Will not damage if subjected to higher than designed voltages, including electro-static discharge</w:t>
+      </w:r>
+    </w:p>
+    <w:p>
+      <w:pPr>
+        <w:pStyle w:val="ListParagraph"/>
+        <w:numPr>
+          <w:ilvl w:val="1"/>
+          <w:numId w:val="11"/>
+        </w:numPr>
+      </w:pPr>
+      <w:r>
+        <w:t xml:space="preserve">Special problem: </w:t>
+      </w:r>
+      <w:r>
+        <w:t>Protect FET gate from overvoltage spikes</w:t>
+      </w:r>
+    </w:p>
+    <w:p>
+      <w:pPr>
+        <w:pStyle w:val="ListParagraph"/>
+        <w:numPr>
+          <w:ilvl w:val="1"/>
+          <w:numId w:val="11"/>
+        </w:numPr>
+      </w:pPr>
+      <w:r>
+        <w:t>Clamp voltage over X and divert to ground</w:t>
+      </w:r>
+      <w:r>
+        <w:t xml:space="preserve"> by use of a TVS device and/or zener diode</w:t>
+      </w:r>
+    </w:p>
+    <w:p>
+      <w:pPr>
+        <w:pStyle w:val="ListParagraph"/>
+        <w:numPr>
+          <w:ilvl w:val="0"/>
+          <w:numId w:val="11"/>
+        </w:numPr>
+      </w:pPr>
+      <w:r>
+        <w:t>Prevent misconfigured IO expander pins from causing damage</w:t>
+      </w:r>
+    </w:p>
+    <w:p>
+      <w:pPr>
+        <w:pStyle w:val="ListParagraph"/>
+        <w:numPr>
+          <w:ilvl w:val="1"/>
+          <w:numId w:val="11"/>
+        </w:numPr>
+      </w:pPr>
+      <w:r>
+        <w:t>Series current-limiting resistor between output and</w:t>
+      </w:r>
+      <w:bookmarkStart w:id="0" w:name="_GoBack"/>
+      <w:bookmarkEnd w:id="0"/>
+      <w:r>
+        <w:t xml:space="preserve"> pin (</w:t>
+      </w:r>
+      <w:r>
+        <w:rPr>
+          <w:i/>
+        </w:rPr>
+        <w:t>1k ohm will limit a 3.3v supplied circuit to 3.3 mAh</w:t>
+      </w:r>
+      <w:r>
+        <w:t>)</w:t>
+      </w:r>
+    </w:p>
+    <w:p>
+      <w:pPr>
+        <w:pStyle w:val="ListParagraph"/>
+        <w:numPr>
+          <w:ilvl w:val="2"/>
+          <w:numId w:val="11"/>
+        </w:numPr>
+      </w:pPr>
+      <w:r>
+        <w:t>Low enough to keep voltage sufficiently high for logic-high value with presence of internal pull-up resistor being a divider</w:t>
+      </w:r>
+    </w:p>
+    <w:p>
+      <w:pPr>
+        <w:pStyle w:val="ListParagraph"/>
+        <w:numPr>
+          <w:ilvl w:val="2"/>
+          <w:numId w:val="11"/>
+        </w:numPr>
+      </w:pPr>
+      <w:r>
+        <w:t>High enough to limit current to both less than maximum current:</w:t>
+      </w:r>
+    </w:p>
+    <w:p>
+      <w:pPr>
+        <w:pStyle w:val="ListParagraph"/>
+        <w:numPr>
+          <w:ilvl w:val="3"/>
+          <w:numId w:val="11"/>
+        </w:numPr>
+      </w:pPr>
+      <w:r>
+        <w:t>Switching device (Ids)</w:t>
+      </w:r>
+    </w:p>
+    <w:p>
+      <w:pPr>
+        <w:pStyle w:val="ListParagraph"/>
+        <w:numPr>
+          <w:ilvl w:val="3"/>
+          <w:numId w:val="11"/>
+        </w:numPr>
+      </w:pPr>
+      <w:r>
+        <w:t>IO expander</w:t>
+      </w:r>
+    </w:p>
+    <w:p>
+      <w:pPr>
+        <w:pStyle w:val="ListParagraph"/>
+        <w:numPr>
+          <w:ilvl w:val="3"/>
+          <w:numId w:val="11"/>
+        </w:numPr>
+      </w:pPr>
+      <w:r>
+        <w:t>Voltage supply to IO expander</w:t>
+      </w:r>
+    </w:p>
+    <w:p/>
+    <w:p>
       <w:r>
         <w:drawing>
-          <wp:inline distT="0" distB="0" distL="0" distR="0" wp14:anchorId="572B7FB4" wp14:editId="2FEBB111">
-            <wp:extent cx="5496693" cy="1686160"/>
-            <wp:effectExtent l="0" t="0" r="8890" b="9525"/>
-            <wp:docPr id="1" name="Picture 1"/>
+          <wp:inline distT="0" distB="0" distL="0" distR="0" wp14:anchorId="318BB8F6" wp14:editId="58439619">
+            <wp:extent cx="5943600" cy="3436620"/>
+            <wp:effectExtent l="0" t="0" r="0" b="0"/>
+            <wp:docPr id="3" name="Picture 3"/>
             <wp:cNvGraphicFramePr>
               <a:graphicFrameLocks xmlns:a="http://schemas.openxmlformats.org/drawingml/2006/main" noChangeAspect="1"/>
             </wp:cNvGraphicFramePr>
@@ -367,6 +712,803 @@
                   <pic:spPr>
                     <a:xfrm>
                       <a:off x="0" y="0"/>
+                      <a:ext cx="5943600" cy="3436620"/>
+                    </a:xfrm>
+                    <a:prstGeom prst="rect">
+                      <a:avLst/>
+                    </a:prstGeom>
+                  </pic:spPr>
+                </pic:pic>
+              </a:graphicData>
+            </a:graphic>
+          </wp:inline>
+        </w:drawing>
+      </w:r>
+    </w:p>
+    <w:p>
+      <w:r>
+        <w:br w:type="page"/>
+      </w:r>
+    </w:p>
+    <w:p>
+      <w:pPr>
+        <w:pStyle w:val="Heading2"/>
+      </w:pPr>
+      <w:r>
+        <w:lastRenderedPageBreak/>
+        <w:t>PROTOTYPE</w:t>
+      </w:r>
+    </w:p>
+    <w:p>
+      <w:pPr>
+        <w:rPr>
+          <w:b/>
+        </w:rPr>
+      </w:pPr>
+      <w:r>
+        <w:rPr>
+          <w:b/>
+        </w:rPr>
+        <w:t>ULN2308A TOP</w:t>
+      </w:r>
+    </w:p>
+    <w:p>
+      <w:pPr>
+        <w:pStyle w:val="ListParagraph"/>
+        <w:numPr>
+          <w:ilvl w:val="0"/>
+          <w:numId w:val="8"/>
+        </w:numPr>
+      </w:pPr>
+      <w:r>
+        <w:t xml:space="preserve">B1 – INPUT – DOOR </w:t>
+      </w:r>
+      <w:r>
+        <w:t>PIN</w:t>
+      </w:r>
+    </w:p>
+    <w:p>
+      <w:pPr>
+        <w:pStyle w:val="ListParagraph"/>
+        <w:numPr>
+          <w:ilvl w:val="1"/>
+          <w:numId w:val="8"/>
+        </w:numPr>
+      </w:pPr>
+      <w:r>
+        <w:t>Grounded when one or more door is open</w:t>
+      </w:r>
+    </w:p>
+    <w:p>
+      <w:pPr>
+        <w:pStyle w:val="ListParagraph"/>
+        <w:numPr>
+          <w:ilvl w:val="1"/>
+          <w:numId w:val="8"/>
+        </w:numPr>
+      </w:pPr>
+      <w:r>
+        <w:t>Pull-Up Resistor (100K)</w:t>
+      </w:r>
+    </w:p>
+    <w:p>
+      <w:pPr>
+        <w:pStyle w:val="ListParagraph"/>
+        <w:numPr>
+          <w:ilvl w:val="0"/>
+          <w:numId w:val="8"/>
+        </w:numPr>
+      </w:pPr>
+      <w:r>
+        <w:t xml:space="preserve">B2 – INPUT – </w:t>
+      </w:r>
+      <w:r>
+        <w:t>DOORS UNLOCKING</w:t>
+      </w:r>
+    </w:p>
+    <w:p>
+      <w:pPr>
+        <w:pStyle w:val="ListParagraph"/>
+        <w:numPr>
+          <w:ilvl w:val="1"/>
+          <w:numId w:val="8"/>
+        </w:numPr>
+      </w:pPr>
+      <w:r>
+        <w:t>Grounded to unlock doors</w:t>
+      </w:r>
+    </w:p>
+    <w:p>
+      <w:pPr>
+        <w:pStyle w:val="ListParagraph"/>
+        <w:numPr>
+          <w:ilvl w:val="1"/>
+          <w:numId w:val="8"/>
+        </w:numPr>
+      </w:pPr>
+      <w:r>
+        <w:t>Pull-Up Resistor (100K)</w:t>
+      </w:r>
+    </w:p>
+    <w:p>
+      <w:pPr>
+        <w:pStyle w:val="ListParagraph"/>
+        <w:numPr>
+          <w:ilvl w:val="0"/>
+          <w:numId w:val="8"/>
+        </w:numPr>
+      </w:pPr>
+      <w:r>
+        <w:t>B3 – INPUT – DOORS LOCKING</w:t>
+      </w:r>
+    </w:p>
+    <w:p>
+      <w:pPr>
+        <w:pStyle w:val="ListParagraph"/>
+        <w:numPr>
+          <w:ilvl w:val="1"/>
+          <w:numId w:val="8"/>
+        </w:numPr>
+      </w:pPr>
+      <w:r>
+        <w:t>Grounded to lock doors</w:t>
+      </w:r>
+    </w:p>
+    <w:p>
+      <w:pPr>
+        <w:pStyle w:val="ListParagraph"/>
+        <w:numPr>
+          <w:ilvl w:val="1"/>
+          <w:numId w:val="8"/>
+        </w:numPr>
+      </w:pPr>
+      <w:r>
+        <w:t>Pull-Up Resistor (100K)</w:t>
+      </w:r>
+    </w:p>
+    <w:p>
+      <w:pPr>
+        <w:pStyle w:val="ListParagraph"/>
+        <w:numPr>
+          <w:ilvl w:val="1"/>
+          <w:numId w:val="8"/>
+        </w:numPr>
+      </w:pPr>
+      <w:r>
+        <w:t xml:space="preserve">MCP I/P </w:t>
+      </w:r>
+    </w:p>
+    <w:p>
+      <w:pPr>
+        <w:pStyle w:val="ListParagraph"/>
+        <w:numPr>
+          <w:ilvl w:val="0"/>
+          <w:numId w:val="8"/>
+        </w:numPr>
+      </w:pPr>
+      <w:r>
+        <w:t xml:space="preserve">B4 – INPUT – OEM ALARM </w:t>
+      </w:r>
+      <w:r>
+        <w:t>DISARM REQUEST LINE</w:t>
+      </w:r>
+    </w:p>
+    <w:p>
+      <w:pPr>
+        <w:pStyle w:val="ListParagraph"/>
+        <w:numPr>
+          <w:ilvl w:val="1"/>
+          <w:numId w:val="8"/>
+        </w:numPr>
+      </w:pPr>
+      <w:r>
+        <w:t>Not sure what to do about this… this is actually a DISARM input, which will be called from at least the remote start</w:t>
+      </w:r>
+    </w:p>
+    <w:p>
+      <w:r>
+        <w:t>Blazer has no ARM input.  To arm, one must lock doors after cycling door pin</w:t>
+      </w:r>
+    </w:p>
+    <w:p/>
+    <w:p>
+      <w:pPr>
+        <w:rPr>
+          <w:b/>
+        </w:rPr>
+      </w:pPr>
+      <w:r>
+        <w:rPr>
+          <w:b/>
+        </w:rPr>
+        <w:t>ULN2308A BOTTOM</w:t>
+      </w:r>
+    </w:p>
+    <w:p>
+      <w:pPr>
+        <w:pStyle w:val="ListParagraph"/>
+        <w:numPr>
+          <w:ilvl w:val="0"/>
+          <w:numId w:val="9"/>
+        </w:numPr>
+      </w:pPr>
+      <w:r>
+        <w:t>B1 – OUTPUT – SBC Shutdown Warn</w:t>
+      </w:r>
+      <w:r>
+        <w:t xml:space="preserve"> [FUTUE]</w:t>
+      </w:r>
+    </w:p>
+    <w:p>
+      <w:pPr>
+        <w:pStyle w:val="ListParagraph"/>
+        <w:numPr>
+          <w:ilvl w:val="1"/>
+          <w:numId w:val="9"/>
+        </w:numPr>
+      </w:pPr>
+      <w:r>
+        <w:t>Optional pull-up resistor but do not tie to VDD (&gt; 3v3)</w:t>
+      </w:r>
+    </w:p>
+    <w:p>
+      <w:pPr>
+        <w:pStyle w:val="ListParagraph"/>
+        <w:numPr>
+          <w:ilvl w:val="0"/>
+          <w:numId w:val="9"/>
+        </w:numPr>
+      </w:pPr>
+      <w:r>
+        <w:t xml:space="preserve">B2 – OUTPUT </w:t>
+      </w:r>
+      <w:r>
+        <w:t>–</w:t>
+      </w:r>
+      <w:r>
+        <w:t xml:space="preserve"> SIREN</w:t>
+      </w:r>
+    </w:p>
+    <w:p>
+      <w:pPr>
+        <w:pStyle w:val="ListParagraph"/>
+        <w:numPr>
+          <w:ilvl w:val="1"/>
+          <w:numId w:val="9"/>
+        </w:numPr>
+      </w:pPr>
+      <w:r>
+        <w:t>MCP A1</w:t>
+      </w:r>
+    </w:p>
+    <w:p>
+      <w:pPr>
+        <w:pStyle w:val="ListParagraph"/>
+        <w:numPr>
+          <w:ilvl w:val="1"/>
+          <w:numId w:val="9"/>
+        </w:numPr>
+      </w:pPr>
+      <w:r>
+        <w:t>Basic Open Collector to a siren</w:t>
+      </w:r>
+    </w:p>
+    <w:p>
+      <w:pPr>
+        <w:pStyle w:val="ListParagraph"/>
+        <w:numPr>
+          <w:ilvl w:val="0"/>
+          <w:numId w:val="9"/>
+        </w:numPr>
+      </w:pPr>
+      <w:r>
+        <w:t xml:space="preserve">B3 – OUTPUT </w:t>
+      </w:r>
+      <w:r>
+        <w:t>–</w:t>
+      </w:r>
+      <w:r>
+        <w:t xml:space="preserve"> HORN</w:t>
+      </w:r>
+    </w:p>
+    <w:p>
+      <w:pPr>
+        <w:pStyle w:val="ListParagraph"/>
+        <w:numPr>
+          <w:ilvl w:val="1"/>
+          <w:numId w:val="9"/>
+        </w:numPr>
+      </w:pPr>
+      <w:r>
+        <w:t>Basic Open Collector – may need a relay!</w:t>
+      </w:r>
+    </w:p>
+    <w:p>
+      <w:pPr>
+        <w:pStyle w:val="ListParagraph"/>
+        <w:numPr>
+          <w:ilvl w:val="1"/>
+          <w:numId w:val="9"/>
+        </w:numPr>
+      </w:pPr>
+      <w:r>
+        <w:t>MCP A2</w:t>
+      </w:r>
+    </w:p>
+    <w:p>
+      <w:pPr>
+        <w:pStyle w:val="ListParagraph"/>
+        <w:numPr>
+          <w:ilvl w:val="0"/>
+          <w:numId w:val="9"/>
+        </w:numPr>
+      </w:pPr>
+      <w:r>
+        <w:t>B4 – OUTPUT – REMOTE START</w:t>
+      </w:r>
+    </w:p>
+    <w:p>
+      <w:pPr>
+        <w:pStyle w:val="ListParagraph"/>
+        <w:numPr>
+          <w:ilvl w:val="1"/>
+          <w:numId w:val="9"/>
+        </w:numPr>
+      </w:pPr>
+      <w:r>
+        <w:t>Basic Open Collecto</w:t>
+      </w:r>
+      <w:r>
+        <w:t>r</w:t>
+      </w:r>
+    </w:p>
+    <w:p>
+      <w:pPr>
+        <w:pStyle w:val="ListParagraph"/>
+        <w:numPr>
+          <w:ilvl w:val="1"/>
+          <w:numId w:val="9"/>
+        </w:numPr>
+      </w:pPr>
+      <w:r>
+        <w:t>MCP A3</w:t>
+      </w:r>
+    </w:p>
+    <w:p>
+      <w:pPr>
+        <w:pStyle w:val="ListParagraph"/>
+        <w:numPr>
+          <w:ilvl w:val="0"/>
+          <w:numId w:val="9"/>
+        </w:numPr>
+      </w:pPr>
+      <w:r>
+        <w:t>B5 – OUTPUT – DOOR LOCK</w:t>
+      </w:r>
+    </w:p>
+    <w:p>
+      <w:pPr>
+        <w:pStyle w:val="ListParagraph"/>
+        <w:numPr>
+          <w:ilvl w:val="1"/>
+          <w:numId w:val="9"/>
+        </w:numPr>
+      </w:pPr>
+      <w:r>
+        <w:t>MCP A4</w:t>
+      </w:r>
+    </w:p>
+    <w:p>
+      <w:pPr>
+        <w:pStyle w:val="ListParagraph"/>
+        <w:numPr>
+          <w:ilvl w:val="0"/>
+          <w:numId w:val="9"/>
+        </w:numPr>
+      </w:pPr>
+      <w:r>
+        <w:t>B6 – OUTPUT – DOOR UNLOCK</w:t>
+      </w:r>
+    </w:p>
+    <w:p>
+      <w:pPr>
+        <w:pStyle w:val="ListParagraph"/>
+        <w:numPr>
+          <w:ilvl w:val="1"/>
+          <w:numId w:val="9"/>
+        </w:numPr>
+      </w:pPr>
+      <w:r>
+        <w:t>MCP A5</w:t>
+      </w:r>
+    </w:p>
+    <w:p>
+      <w:pPr>
+        <w:pStyle w:val="ListParagraph"/>
+        <w:numPr>
+          <w:ilvl w:val="0"/>
+          <w:numId w:val="9"/>
+        </w:numPr>
+      </w:pPr>
+      <w:r>
+        <w:t>B7 – OUTPUT – ALARM ARM</w:t>
+      </w:r>
+    </w:p>
+    <w:p>
+      <w:pPr>
+        <w:pStyle w:val="ListParagraph"/>
+        <w:numPr>
+          <w:ilvl w:val="1"/>
+          <w:numId w:val="9"/>
+        </w:numPr>
+      </w:pPr>
+      <w:r>
+        <w:t>MCP A6</w:t>
+      </w:r>
+    </w:p>
+    <w:p>
+      <w:pPr>
+        <w:pStyle w:val="ListParagraph"/>
+        <w:numPr>
+          <w:ilvl w:val="0"/>
+          <w:numId w:val="9"/>
+        </w:numPr>
+      </w:pPr>
+      <w:r>
+        <w:t>B8 – OUTPUT – ALARM DISARM</w:t>
+      </w:r>
+    </w:p>
+    <w:p>
+      <w:pPr>
+        <w:pStyle w:val="ListParagraph"/>
+        <w:numPr>
+          <w:ilvl w:val="1"/>
+          <w:numId w:val="9"/>
+        </w:numPr>
+      </w:pPr>
+      <w:r>
+        <w:t>MCP A7</w:t>
+      </w:r>
+    </w:p>
+    <w:p>
+      <w:r>
+        <w:t>IO BOARD J1 (BOTTOM)</w:t>
+      </w:r>
+    </w:p>
+    <w:p>
+      <w:pPr>
+        <w:pStyle w:val="ListParagraph"/>
+        <w:numPr>
+          <w:ilvl w:val="0"/>
+          <w:numId w:val="10"/>
+        </w:numPr>
+      </w:pPr>
+      <w:r>
+        <w:lastRenderedPageBreak/>
+        <w:t>J1-</w:t>
+      </w:r>
+      <w:r>
+        <w:t>1</w:t>
+      </w:r>
+      <w:r>
+        <w:t xml:space="preserve"> O/P </w:t>
+      </w:r>
+      <w:r>
+        <w:t>C8</w:t>
+      </w:r>
+    </w:p>
+    <w:p>
+      <w:pPr>
+        <w:pStyle w:val="ListParagraph"/>
+        <w:numPr>
+          <w:ilvl w:val="0"/>
+          <w:numId w:val="10"/>
+        </w:numPr>
+      </w:pPr>
+      <w:r>
+        <w:t>J1-</w:t>
+      </w:r>
+      <w:r>
+        <w:t>2</w:t>
+      </w:r>
+      <w:r>
+        <w:t xml:space="preserve"> O/P </w:t>
+      </w:r>
+      <w:r>
+        <w:t>C7</w:t>
+      </w:r>
+    </w:p>
+    <w:p>
+      <w:pPr>
+        <w:pStyle w:val="ListParagraph"/>
+        <w:numPr>
+          <w:ilvl w:val="0"/>
+          <w:numId w:val="10"/>
+        </w:numPr>
+      </w:pPr>
+      <w:r>
+        <w:t>J1-</w:t>
+      </w:r>
+      <w:r>
+        <w:t>3</w:t>
+      </w:r>
+      <w:r>
+        <w:t xml:space="preserve"> O/P </w:t>
+      </w:r>
+      <w:r>
+        <w:t>C6</w:t>
+      </w:r>
+    </w:p>
+    <w:p>
+      <w:pPr>
+        <w:pStyle w:val="ListParagraph"/>
+        <w:numPr>
+          <w:ilvl w:val="0"/>
+          <w:numId w:val="10"/>
+        </w:numPr>
+      </w:pPr>
+      <w:r>
+        <w:t>J1-</w:t>
+      </w:r>
+      <w:r>
+        <w:t>4</w:t>
+      </w:r>
+      <w:r>
+        <w:t xml:space="preserve"> O/P </w:t>
+      </w:r>
+      <w:r>
+        <w:t>C5</w:t>
+      </w:r>
+    </w:p>
+    <w:p>
+      <w:pPr>
+        <w:pStyle w:val="ListParagraph"/>
+        <w:numPr>
+          <w:ilvl w:val="0"/>
+          <w:numId w:val="10"/>
+        </w:numPr>
+      </w:pPr>
+      <w:r>
+        <w:t>J1-</w:t>
+      </w:r>
+      <w:r>
+        <w:t>5</w:t>
+      </w:r>
+      <w:r>
+        <w:t xml:space="preserve"> O/P </w:t>
+      </w:r>
+      <w:r>
+        <w:t>C4</w:t>
+      </w:r>
+    </w:p>
+    <w:p>
+      <w:pPr>
+        <w:pStyle w:val="ListParagraph"/>
+        <w:numPr>
+          <w:ilvl w:val="0"/>
+          <w:numId w:val="10"/>
+        </w:numPr>
+      </w:pPr>
+      <w:r>
+        <w:t>J1-</w:t>
+      </w:r>
+      <w:r>
+        <w:t>6</w:t>
+      </w:r>
+      <w:r>
+        <w:t xml:space="preserve"> O/P </w:t>
+      </w:r>
+      <w:r>
+        <w:t>C3</w:t>
+      </w:r>
+    </w:p>
+    <w:p>
+      <w:pPr>
+        <w:pStyle w:val="ListParagraph"/>
+        <w:numPr>
+          <w:ilvl w:val="0"/>
+          <w:numId w:val="10"/>
+        </w:numPr>
+      </w:pPr>
+      <w:r>
+        <w:t>J1-</w:t>
+      </w:r>
+      <w:r>
+        <w:t>7</w:t>
+      </w:r>
+      <w:r>
+        <w:t xml:space="preserve"> O/P </w:t>
+      </w:r>
+      <w:r>
+        <w:t>C2</w:t>
+      </w:r>
+    </w:p>
+    <w:p>
+      <w:pPr>
+        <w:pStyle w:val="ListParagraph"/>
+        <w:numPr>
+          <w:ilvl w:val="0"/>
+          <w:numId w:val="10"/>
+        </w:numPr>
+      </w:pPr>
+      <w:r>
+        <w:t>J1-</w:t>
+      </w:r>
+      <w:r>
+        <w:t>8</w:t>
+      </w:r>
+      <w:r>
+        <w:t xml:space="preserve"> O/P </w:t>
+      </w:r>
+      <w:r>
+        <w:t>C1</w:t>
+      </w:r>
+    </w:p>
+    <w:p/>
+    <w:p>
+      <w:pPr>
+        <w:pStyle w:val="ListParagraph"/>
+        <w:numPr>
+          <w:ilvl w:val="0"/>
+          <w:numId w:val="10"/>
+        </w:numPr>
+      </w:pPr>
+      <w:r>
+        <w:t>J2-1 – MCP-15</w:t>
+      </w:r>
+      <w:r>
+        <w:t xml:space="preserve"> – DOOR_PIN</w:t>
+      </w:r>
+    </w:p>
+    <w:p>
+      <w:pPr>
+        <w:pStyle w:val="ListParagraph"/>
+        <w:numPr>
+          <w:ilvl w:val="0"/>
+          <w:numId w:val="10"/>
+        </w:numPr>
+      </w:pPr>
+      <w:r>
+        <w:t>J2-2 – MCP-14</w:t>
+      </w:r>
+      <w:r>
+        <w:t xml:space="preserve"> – DOORS_UNLOCKING</w:t>
+      </w:r>
+    </w:p>
+    <w:p>
+      <w:pPr>
+        <w:pStyle w:val="ListParagraph"/>
+        <w:numPr>
+          <w:ilvl w:val="0"/>
+          <w:numId w:val="10"/>
+        </w:numPr>
+      </w:pPr>
+      <w:r>
+        <w:t>J2-3 – MCP-13</w:t>
+      </w:r>
+      <w:r>
+        <w:t xml:space="preserve"> – DOORS_LOCKING</w:t>
+      </w:r>
+    </w:p>
+    <w:p>
+      <w:pPr>
+        <w:pStyle w:val="ListParagraph"/>
+        <w:numPr>
+          <w:ilvl w:val="0"/>
+          <w:numId w:val="10"/>
+        </w:numPr>
+      </w:pPr>
+      <w:r>
+        <w:t>J2-4 – MCP-12</w:t>
+      </w:r>
+      <w:r>
+        <w:t xml:space="preserve"> – OEM_ALARM_DISARMING</w:t>
+      </w:r>
+    </w:p>
+    <w:p/>
+    <w:p/>
+    <w:p>
+      <w:r>
+        <w:br w:type="page"/>
+      </w:r>
+    </w:p>
+    <w:p>
+      <w:r>
+        <w:lastRenderedPageBreak/>
+        <w:t>Design Notes</w:t>
+      </w:r>
+    </w:p>
+    <w:p/>
+    <w:p>
+      <w:r>
+        <w:t>Inputs must be fully conditioned</w:t>
+      </w:r>
+    </w:p>
+    <w:p>
+      <w:r>
+        <w:t>Board should have a PTC fuse</w:t>
+      </w:r>
+    </w:p>
+    <w:p>
+      <w:r>
+        <w:t>Recall problems with input clamping protection when trying to float inputs; MCP IO expander cannot hi-z float inputs</w:t>
+      </w:r>
+    </w:p>
+    <w:p>
+      <w:r>
+        <w:t>Should add RFI suppression</w:t>
+      </w:r>
+    </w:p>
+    <w:p>
+      <w:r>
+        <w:t>I2C Address De-confliction</w:t>
+      </w:r>
+    </w:p>
+    <w:p>
+      <w:pPr>
+        <w:pStyle w:val="ListParagraph"/>
+        <w:numPr>
+          <w:ilvl w:val="0"/>
+          <w:numId w:val="4"/>
+        </w:numPr>
+      </w:pPr>
+      <w:r>
+        <w:t xml:space="preserve">0100xxx0 </w:t>
+      </w:r>
+      <w:r>
+        <w:t>MCP IO Expander</w:t>
+      </w:r>
+    </w:p>
+    <w:p>
+      <w:pPr>
+        <w:pStyle w:val="ListParagraph"/>
+        <w:numPr>
+          <w:ilvl w:val="0"/>
+          <w:numId w:val="3"/>
+        </w:numPr>
+      </w:pPr>
+      <w:r>
+        <w:t xml:space="preserve">10010xx </w:t>
+      </w:r>
+      <w:r>
+        <w:t>Temperature Sensor:</w:t>
+      </w:r>
+    </w:p>
+    <w:p>
+      <w:r>
+        <w:t>TM102 I2C Temperature Sensor</w:t>
+      </w:r>
+    </w:p>
+    <w:p/>
+    <w:p>
+      <w:r>
+        <w:rPr>
+          <w:noProof/>
+        </w:rPr>
+        <w:drawing>
+          <wp:inline distT="0" distB="0" distL="0" distR="0" wp14:anchorId="572B7FB4" wp14:editId="2FEBB111">
+            <wp:extent cx="5496693" cy="1686160"/>
+            <wp:effectExtent l="0" t="0" r="8890" b="9525"/>
+            <wp:docPr id="1" name="Picture 1"/>
+            <wp:cNvGraphicFramePr>
+              <a:graphicFrameLocks xmlns:a="http://schemas.openxmlformats.org/drawingml/2006/main" noChangeAspect="1"/>
+            </wp:cNvGraphicFramePr>
+            <a:graphic xmlns:a="http://schemas.openxmlformats.org/drawingml/2006/main">
+              <a:graphicData uri="http://schemas.openxmlformats.org/drawingml/2006/picture">
+                <pic:pic xmlns:pic="http://schemas.openxmlformats.org/drawingml/2006/picture">
+                  <pic:nvPicPr>
+                    <pic:cNvPr id="0" name=""/>
+                    <pic:cNvPicPr/>
+                  </pic:nvPicPr>
+                  <pic:blipFill>
+                    <a:blip r:embed="rId7"/>
+                    <a:stretch>
+                      <a:fillRect/>
+                    </a:stretch>
+                  </pic:blipFill>
+                  <pic:spPr>
+                    <a:xfrm>
+                      <a:off x="0" y="0"/>
                       <a:ext cx="5496693" cy="1686160"/>
                     </a:xfrm>
                     <a:prstGeom prst="rect">
@@ -414,7 +1556,7 @@
                     <pic:cNvPicPr/>
                   </pic:nvPicPr>
                   <pic:blipFill>
-                    <a:blip r:embed="rId7">
+                    <a:blip r:embed="rId8">
                       <a:extLst>
                         <a:ext uri="{28A0092B-C50C-407E-A947-70E740481C1C}">
                           <a14:useLocalDpi xmlns:a14="http://schemas.microsoft.com/office/drawing/2010/main" val="0"/>
@@ -443,6 +1585,9 @@
     </w:p>
     <w:p>
       <w:r>
+        <w:rPr>
+          <w:noProof/>
+        </w:rPr>
         <w:drawing>
           <wp:inline distT="0" distB="0" distL="0" distR="0" wp14:anchorId="798C18E8" wp14:editId="60C18AAC">
             <wp:extent cx="5943600" cy="1595120"/>
@@ -459,7 +1604,7 @@
                     <pic:cNvPicPr/>
                   </pic:nvPicPr>
                   <pic:blipFill>
-                    <a:blip r:embed="rId8"/>
+                    <a:blip r:embed="rId9"/>
                     <a:stretch>
                       <a:fillRect/>
                     </a:stretch>
@@ -622,10 +1767,7 @@
           </w:tcPr>
           <w:p>
             <w:r>
-              <w:t>GP</w:t>
-            </w:r>
-            <w:r>
-              <w:t>A0</w:t>
+              <w:t>GPA0</w:t>
             </w:r>
           </w:p>
         </w:tc>
@@ -933,6 +2075,29 @@
     </w:p>
     <w:p>
       <w:r>
+        <w:t xml:space="preserve">It was found during real-world testing that basic </w:t>
+      </w:r>
+      <w:r>
+        <w:t xml:space="preserve">signal </w:t>
+      </w:r>
+      <w:r>
+        <w:t xml:space="preserve">FET transistors are not the best choice for exterior facing </w:t>
+      </w:r>
+      <w:r>
+        <w:t>IO</w:t>
+      </w:r>
+      <w:r>
+        <w:t>.</w:t>
+      </w:r>
+      <w:r>
+        <w:t xml:space="preserve">  Deciding to go for tried and tested bipolar transistors.</w:t>
+      </w:r>
+    </w:p>
+    <w:p>
+      <w:r>
+        <w:rPr>
+          <w:noProof/>
+        </w:rPr>
         <w:drawing>
           <wp:inline distT="0" distB="0" distL="0" distR="0" wp14:anchorId="222E3B12" wp14:editId="789145AB">
             <wp:extent cx="5943600" cy="2775585"/>
@@ -949,7 +2114,7 @@
                     <pic:cNvPicPr/>
                   </pic:nvPicPr>
                   <pic:blipFill>
-                    <a:blip r:embed="rId9"/>
+                    <a:blip r:embed="rId10"/>
                     <a:stretch>
                       <a:fillRect/>
                     </a:stretch>
@@ -980,6 +2145,9 @@
         <w:pStyle w:val="Heading1"/>
       </w:pPr>
       <w:r>
+        <w:rPr>
+          <w:noProof/>
+        </w:rPr>
         <w:lastRenderedPageBreak/>
         <w:drawing>
           <wp:anchor distT="0" distB="0" distL="114300" distR="114300" simplePos="0" relativeHeight="251658240" behindDoc="1" locked="0" layoutInCell="1" allowOverlap="1" wp14:anchorId="7820843E" wp14:editId="127E3BA8">
@@ -1013,7 +2181,7 @@
                     <pic:cNvPicPr/>
                   </pic:nvPicPr>
                   <pic:blipFill>
-                    <a:blip r:embed="rId10" cstate="print">
+                    <a:blip r:embed="rId11" cstate="print">
                       <a:extLst>
                         <a:ext uri="{28A0092B-C50C-407E-A947-70E740481C1C}">
                           <a14:useLocalDpi xmlns:a14="http://schemas.microsoft.com/office/drawing/2010/main" val="0"/>
@@ -1055,8 +2223,13 @@
       </w:r>
     </w:p>
     <w:p>
-      <w:r>
-        <w:t xml:space="preserve">Digikey: </w:t>
+      <w:proofErr w:type="spellStart"/>
+      <w:r>
+        <w:t>Digikey</w:t>
+      </w:r>
+      <w:proofErr w:type="spellEnd"/>
+      <w:r>
+        <w:t xml:space="preserve">: </w:t>
       </w:r>
       <w:r>
         <w:t>811-2622-ND</w:t>
@@ -1092,48 +2265,14 @@
     </w:p>
     <w:p>
       <w:r>
+        <w:rPr>
+          <w:noProof/>
+        </w:rPr>
         <w:drawing>
           <wp:inline distT="0" distB="0" distL="0" distR="0" wp14:anchorId="2F728AE1" wp14:editId="5846B706">
             <wp:extent cx="2022236" cy="2343955"/>
             <wp:effectExtent l="0" t="0" r="0" b="0"/>
             <wp:docPr id="9" name="Picture 9"/>
-            <wp:cNvGraphicFramePr>
-              <a:graphicFrameLocks xmlns:a="http://schemas.openxmlformats.org/drawingml/2006/main" noChangeAspect="1"/>
-            </wp:cNvGraphicFramePr>
-            <a:graphic xmlns:a="http://schemas.openxmlformats.org/drawingml/2006/main">
-              <a:graphicData uri="http://schemas.openxmlformats.org/drawingml/2006/picture">
-                <pic:pic xmlns:pic="http://schemas.openxmlformats.org/drawingml/2006/picture">
-                  <pic:nvPicPr>
-                    <pic:cNvPr id="0" name=""/>
-                    <pic:cNvPicPr/>
-                  </pic:nvPicPr>
-                  <pic:blipFill>
-                    <a:blip r:embed="rId11"/>
-                    <a:stretch>
-                      <a:fillRect/>
-                    </a:stretch>
-                  </pic:blipFill>
-                  <pic:spPr>
-                    <a:xfrm>
-                      <a:off x="0" y="0"/>
-                      <a:ext cx="2023524" cy="2345448"/>
-                    </a:xfrm>
-                    <a:prstGeom prst="rect">
-                      <a:avLst/>
-                    </a:prstGeom>
-                  </pic:spPr>
-                </pic:pic>
-              </a:graphicData>
-            </a:graphic>
-          </wp:inline>
-        </w:drawing>
-      </w:r>
-      <w:r>
-        <w:drawing>
-          <wp:inline distT="0" distB="0" distL="0" distR="0" wp14:anchorId="0B86365F" wp14:editId="36E093E8">
-            <wp:extent cx="2382592" cy="2231868"/>
-            <wp:effectExtent l="0" t="0" r="0" b="0"/>
-            <wp:docPr id="10" name="Picture 10"/>
             <wp:cNvGraphicFramePr>
               <a:graphicFrameLocks xmlns:a="http://schemas.openxmlformats.org/drawingml/2006/main" noChangeAspect="1"/>
             </wp:cNvGraphicFramePr>
@@ -1153,7 +2292,7 @@
                   <pic:spPr>
                     <a:xfrm>
                       <a:off x="0" y="0"/>
-                      <a:ext cx="2382680" cy="2231951"/>
+                      <a:ext cx="2023524" cy="2345448"/>
                     </a:xfrm>
                     <a:prstGeom prst="rect">
                       <a:avLst/>
@@ -1165,15 +2304,15 @@
           </wp:inline>
         </w:drawing>
       </w:r>
-    </w:p>
-    <w:p/>
-    <w:p>
-      <w:r>
+      <w:r>
+        <w:rPr>
+          <w:noProof/>
+        </w:rPr>
         <w:drawing>
-          <wp:inline distT="0" distB="0" distL="0" distR="0" wp14:anchorId="520B8CA5" wp14:editId="734943B8">
-            <wp:extent cx="2264950" cy="1854558"/>
-            <wp:effectExtent l="0" t="0" r="2540" b="0"/>
-            <wp:docPr id="11" name="Picture 11"/>
+          <wp:inline distT="0" distB="0" distL="0" distR="0" wp14:anchorId="0B86365F" wp14:editId="36E093E8">
+            <wp:extent cx="2382592" cy="2231868"/>
+            <wp:effectExtent l="0" t="0" r="0" b="0"/>
+            <wp:docPr id="10" name="Picture 10"/>
             <wp:cNvGraphicFramePr>
               <a:graphicFrameLocks xmlns:a="http://schemas.openxmlformats.org/drawingml/2006/main" noChangeAspect="1"/>
             </wp:cNvGraphicFramePr>
@@ -1193,6 +2332,49 @@
                   <pic:spPr>
                     <a:xfrm>
                       <a:off x="0" y="0"/>
+                      <a:ext cx="2382680" cy="2231951"/>
+                    </a:xfrm>
+                    <a:prstGeom prst="rect">
+                      <a:avLst/>
+                    </a:prstGeom>
+                  </pic:spPr>
+                </pic:pic>
+              </a:graphicData>
+            </a:graphic>
+          </wp:inline>
+        </w:drawing>
+      </w:r>
+    </w:p>
+    <w:p/>
+    <w:p>
+      <w:r>
+        <w:rPr>
+          <w:noProof/>
+        </w:rPr>
+        <w:drawing>
+          <wp:inline distT="0" distB="0" distL="0" distR="0" wp14:anchorId="520B8CA5" wp14:editId="734943B8">
+            <wp:extent cx="2264950" cy="1854558"/>
+            <wp:effectExtent l="0" t="0" r="2540" b="0"/>
+            <wp:docPr id="11" name="Picture 11"/>
+            <wp:cNvGraphicFramePr>
+              <a:graphicFrameLocks xmlns:a="http://schemas.openxmlformats.org/drawingml/2006/main" noChangeAspect="1"/>
+            </wp:cNvGraphicFramePr>
+            <a:graphic xmlns:a="http://schemas.openxmlformats.org/drawingml/2006/main">
+              <a:graphicData uri="http://schemas.openxmlformats.org/drawingml/2006/picture">
+                <pic:pic xmlns:pic="http://schemas.openxmlformats.org/drawingml/2006/picture">
+                  <pic:nvPicPr>
+                    <pic:cNvPr id="0" name=""/>
+                    <pic:cNvPicPr/>
+                  </pic:nvPicPr>
+                  <pic:blipFill>
+                    <a:blip r:embed="rId14"/>
+                    <a:stretch>
+                      <a:fillRect/>
+                    </a:stretch>
+                  </pic:blipFill>
+                  <pic:spPr>
+                    <a:xfrm>
+                      <a:off x="0" y="0"/>
                       <a:ext cx="2264973" cy="1854577"/>
                     </a:xfrm>
                     <a:prstGeom prst="rect">
@@ -1224,8 +2406,6 @@
       <w:r>
         <w:t>Do not pass power through, or isolate it if-so</w:t>
       </w:r>
-      <w:bookmarkStart w:id="0" w:name="_GoBack"/>
-      <w:bookmarkEnd w:id="0"/>
     </w:p>
     <w:p>
       <w:pPr>
@@ -1252,6 +2432,345 @@
 <file path=word/numbering.xml><?xml version="1.0" encoding="utf-8"?>
 <w:numbering xmlns:wpc="http://schemas.microsoft.com/office/word/2010/wordprocessingCanvas" xmlns:mc="http://schemas.openxmlformats.org/markup-compatibility/2006" xmlns:o="urn:schemas-microsoft-com:office:office" xmlns:r="http://schemas.openxmlformats.org/officeDocument/2006/relationships" xmlns:m="http://schemas.openxmlformats.org/officeDocument/2006/math" xmlns:v="urn:schemas-microsoft-com:vml" xmlns:wp14="http://schemas.microsoft.com/office/word/2010/wordprocessingDrawing" xmlns:wp="http://schemas.openxmlformats.org/drawingml/2006/wordprocessingDrawing" xmlns:w10="urn:schemas-microsoft-com:office:word" xmlns:w="http://schemas.openxmlformats.org/wordprocessingml/2006/main" xmlns:w14="http://schemas.microsoft.com/office/word/2010/wordml" xmlns:wpg="http://schemas.microsoft.com/office/word/2010/wordprocessingGroup" xmlns:wpi="http://schemas.microsoft.com/office/word/2010/wordprocessingInk" xmlns:wne="http://schemas.microsoft.com/office/word/2006/wordml" xmlns:wps="http://schemas.microsoft.com/office/word/2010/wordprocessingShape" mc:Ignorable="w14 wp14">
   <w:abstractNum w:abstractNumId="0">
+    <w:nsid w:val="04AB41C3"/>
+    <w:multiLevelType w:val="hybridMultilevel"/>
+    <w:tmpl w:val="4A760038"/>
+    <w:lvl w:ilvl="0" w:tplc="04090001">
+      <w:start w:val="1"/>
+      <w:numFmt w:val="bullet"/>
+      <w:lvlText w:val=""/>
+      <w:lvlJc w:val="left"/>
+      <w:pPr>
+        <w:ind w:left="720" w:hanging="360"/>
+      </w:pPr>
+      <w:rPr>
+        <w:rFonts w:ascii="Symbol" w:hAnsi="Symbol" w:hint="default"/>
+      </w:rPr>
+    </w:lvl>
+    <w:lvl w:ilvl="1" w:tplc="04090003">
+      <w:start w:val="1"/>
+      <w:numFmt w:val="bullet"/>
+      <w:lvlText w:val="o"/>
+      <w:lvlJc w:val="left"/>
+      <w:pPr>
+        <w:ind w:left="1440" w:hanging="360"/>
+      </w:pPr>
+      <w:rPr>
+        <w:rFonts w:ascii="Courier New" w:hAnsi="Courier New" w:cs="Courier New" w:hint="default"/>
+      </w:rPr>
+    </w:lvl>
+    <w:lvl w:ilvl="2" w:tplc="04090005" w:tentative="1">
+      <w:start w:val="1"/>
+      <w:numFmt w:val="bullet"/>
+      <w:lvlText w:val=""/>
+      <w:lvlJc w:val="left"/>
+      <w:pPr>
+        <w:ind w:left="2160" w:hanging="360"/>
+      </w:pPr>
+      <w:rPr>
+        <w:rFonts w:ascii="Wingdings" w:hAnsi="Wingdings" w:hint="default"/>
+      </w:rPr>
+    </w:lvl>
+    <w:lvl w:ilvl="3" w:tplc="04090001" w:tentative="1">
+      <w:start w:val="1"/>
+      <w:numFmt w:val="bullet"/>
+      <w:lvlText w:val=""/>
+      <w:lvlJc w:val="left"/>
+      <w:pPr>
+        <w:ind w:left="2880" w:hanging="360"/>
+      </w:pPr>
+      <w:rPr>
+        <w:rFonts w:ascii="Symbol" w:hAnsi="Symbol" w:hint="default"/>
+      </w:rPr>
+    </w:lvl>
+    <w:lvl w:ilvl="4" w:tplc="04090003" w:tentative="1">
+      <w:start w:val="1"/>
+      <w:numFmt w:val="bullet"/>
+      <w:lvlText w:val="o"/>
+      <w:lvlJc w:val="left"/>
+      <w:pPr>
+        <w:ind w:left="3600" w:hanging="360"/>
+      </w:pPr>
+      <w:rPr>
+        <w:rFonts w:ascii="Courier New" w:hAnsi="Courier New" w:cs="Courier New" w:hint="default"/>
+      </w:rPr>
+    </w:lvl>
+    <w:lvl w:ilvl="5" w:tplc="04090005" w:tentative="1">
+      <w:start w:val="1"/>
+      <w:numFmt w:val="bullet"/>
+      <w:lvlText w:val=""/>
+      <w:lvlJc w:val="left"/>
+      <w:pPr>
+        <w:ind w:left="4320" w:hanging="360"/>
+      </w:pPr>
+      <w:rPr>
+        <w:rFonts w:ascii="Wingdings" w:hAnsi="Wingdings" w:hint="default"/>
+      </w:rPr>
+    </w:lvl>
+    <w:lvl w:ilvl="6" w:tplc="04090001" w:tentative="1">
+      <w:start w:val="1"/>
+      <w:numFmt w:val="bullet"/>
+      <w:lvlText w:val=""/>
+      <w:lvlJc w:val="left"/>
+      <w:pPr>
+        <w:ind w:left="5040" w:hanging="360"/>
+      </w:pPr>
+      <w:rPr>
+        <w:rFonts w:ascii="Symbol" w:hAnsi="Symbol" w:hint="default"/>
+      </w:rPr>
+    </w:lvl>
+    <w:lvl w:ilvl="7" w:tplc="04090003" w:tentative="1">
+      <w:start w:val="1"/>
+      <w:numFmt w:val="bullet"/>
+      <w:lvlText w:val="o"/>
+      <w:lvlJc w:val="left"/>
+      <w:pPr>
+        <w:ind w:left="5760" w:hanging="360"/>
+      </w:pPr>
+      <w:rPr>
+        <w:rFonts w:ascii="Courier New" w:hAnsi="Courier New" w:cs="Courier New" w:hint="default"/>
+      </w:rPr>
+    </w:lvl>
+    <w:lvl w:ilvl="8" w:tplc="04090005" w:tentative="1">
+      <w:start w:val="1"/>
+      <w:numFmt w:val="bullet"/>
+      <w:lvlText w:val=""/>
+      <w:lvlJc w:val="left"/>
+      <w:pPr>
+        <w:ind w:left="6480" w:hanging="360"/>
+      </w:pPr>
+      <w:rPr>
+        <w:rFonts w:ascii="Wingdings" w:hAnsi="Wingdings" w:hint="default"/>
+      </w:rPr>
+    </w:lvl>
+  </w:abstractNum>
+  <w:abstractNum w:abstractNumId="1">
+    <w:nsid w:val="0B7C3907"/>
+    <w:multiLevelType w:val="hybridMultilevel"/>
+    <w:tmpl w:val="01B0198A"/>
+    <w:lvl w:ilvl="0" w:tplc="04090001">
+      <w:start w:val="1"/>
+      <w:numFmt w:val="bullet"/>
+      <w:lvlText w:val=""/>
+      <w:lvlJc w:val="left"/>
+      <w:pPr>
+        <w:ind w:left="720" w:hanging="360"/>
+      </w:pPr>
+      <w:rPr>
+        <w:rFonts w:ascii="Symbol" w:hAnsi="Symbol" w:hint="default"/>
+      </w:rPr>
+    </w:lvl>
+    <w:lvl w:ilvl="1" w:tplc="04090003">
+      <w:start w:val="1"/>
+      <w:numFmt w:val="bullet"/>
+      <w:lvlText w:val="o"/>
+      <w:lvlJc w:val="left"/>
+      <w:pPr>
+        <w:ind w:left="1440" w:hanging="360"/>
+      </w:pPr>
+      <w:rPr>
+        <w:rFonts w:ascii="Courier New" w:hAnsi="Courier New" w:cs="Courier New" w:hint="default"/>
+      </w:rPr>
+    </w:lvl>
+    <w:lvl w:ilvl="2" w:tplc="04090005">
+      <w:start w:val="1"/>
+      <w:numFmt w:val="bullet"/>
+      <w:lvlText w:val=""/>
+      <w:lvlJc w:val="left"/>
+      <w:pPr>
+        <w:ind w:left="2160" w:hanging="360"/>
+      </w:pPr>
+      <w:rPr>
+        <w:rFonts w:ascii="Wingdings" w:hAnsi="Wingdings" w:hint="default"/>
+      </w:rPr>
+    </w:lvl>
+    <w:lvl w:ilvl="3" w:tplc="04090001">
+      <w:start w:val="1"/>
+      <w:numFmt w:val="bullet"/>
+      <w:lvlText w:val=""/>
+      <w:lvlJc w:val="left"/>
+      <w:pPr>
+        <w:ind w:left="2880" w:hanging="360"/>
+      </w:pPr>
+      <w:rPr>
+        <w:rFonts w:ascii="Symbol" w:hAnsi="Symbol" w:hint="default"/>
+      </w:rPr>
+    </w:lvl>
+    <w:lvl w:ilvl="4" w:tplc="04090003" w:tentative="1">
+      <w:start w:val="1"/>
+      <w:numFmt w:val="bullet"/>
+      <w:lvlText w:val="o"/>
+      <w:lvlJc w:val="left"/>
+      <w:pPr>
+        <w:ind w:left="3600" w:hanging="360"/>
+      </w:pPr>
+      <w:rPr>
+        <w:rFonts w:ascii="Courier New" w:hAnsi="Courier New" w:cs="Courier New" w:hint="default"/>
+      </w:rPr>
+    </w:lvl>
+    <w:lvl w:ilvl="5" w:tplc="04090005" w:tentative="1">
+      <w:start w:val="1"/>
+      <w:numFmt w:val="bullet"/>
+      <w:lvlText w:val=""/>
+      <w:lvlJc w:val="left"/>
+      <w:pPr>
+        <w:ind w:left="4320" w:hanging="360"/>
+      </w:pPr>
+      <w:rPr>
+        <w:rFonts w:ascii="Wingdings" w:hAnsi="Wingdings" w:hint="default"/>
+      </w:rPr>
+    </w:lvl>
+    <w:lvl w:ilvl="6" w:tplc="04090001" w:tentative="1">
+      <w:start w:val="1"/>
+      <w:numFmt w:val="bullet"/>
+      <w:lvlText w:val=""/>
+      <w:lvlJc w:val="left"/>
+      <w:pPr>
+        <w:ind w:left="5040" w:hanging="360"/>
+      </w:pPr>
+      <w:rPr>
+        <w:rFonts w:ascii="Symbol" w:hAnsi="Symbol" w:hint="default"/>
+      </w:rPr>
+    </w:lvl>
+    <w:lvl w:ilvl="7" w:tplc="04090003" w:tentative="1">
+      <w:start w:val="1"/>
+      <w:numFmt w:val="bullet"/>
+      <w:lvlText w:val="o"/>
+      <w:lvlJc w:val="left"/>
+      <w:pPr>
+        <w:ind w:left="5760" w:hanging="360"/>
+      </w:pPr>
+      <w:rPr>
+        <w:rFonts w:ascii="Courier New" w:hAnsi="Courier New" w:cs="Courier New" w:hint="default"/>
+      </w:rPr>
+    </w:lvl>
+    <w:lvl w:ilvl="8" w:tplc="04090005" w:tentative="1">
+      <w:start w:val="1"/>
+      <w:numFmt w:val="bullet"/>
+      <w:lvlText w:val=""/>
+      <w:lvlJc w:val="left"/>
+      <w:pPr>
+        <w:ind w:left="6480" w:hanging="360"/>
+      </w:pPr>
+      <w:rPr>
+        <w:rFonts w:ascii="Wingdings" w:hAnsi="Wingdings" w:hint="default"/>
+      </w:rPr>
+    </w:lvl>
+  </w:abstractNum>
+  <w:abstractNum w:abstractNumId="2">
+    <w:nsid w:val="0F917059"/>
+    <w:multiLevelType w:val="hybridMultilevel"/>
+    <w:tmpl w:val="BA3C2814"/>
+    <w:lvl w:ilvl="0" w:tplc="04090001">
+      <w:start w:val="1"/>
+      <w:numFmt w:val="bullet"/>
+      <w:lvlText w:val=""/>
+      <w:lvlJc w:val="left"/>
+      <w:pPr>
+        <w:ind w:left="720" w:hanging="360"/>
+      </w:pPr>
+      <w:rPr>
+        <w:rFonts w:ascii="Symbol" w:hAnsi="Symbol" w:hint="default"/>
+      </w:rPr>
+    </w:lvl>
+    <w:lvl w:ilvl="1" w:tplc="04090003">
+      <w:start w:val="1"/>
+      <w:numFmt w:val="bullet"/>
+      <w:lvlText w:val="o"/>
+      <w:lvlJc w:val="left"/>
+      <w:pPr>
+        <w:ind w:left="1440" w:hanging="360"/>
+      </w:pPr>
+      <w:rPr>
+        <w:rFonts w:ascii="Courier New" w:hAnsi="Courier New" w:cs="Courier New" w:hint="default"/>
+      </w:rPr>
+    </w:lvl>
+    <w:lvl w:ilvl="2" w:tplc="04090005" w:tentative="1">
+      <w:start w:val="1"/>
+      <w:numFmt w:val="bullet"/>
+      <w:lvlText w:val=""/>
+      <w:lvlJc w:val="left"/>
+      <w:pPr>
+        <w:ind w:left="2160" w:hanging="360"/>
+      </w:pPr>
+      <w:rPr>
+        <w:rFonts w:ascii="Wingdings" w:hAnsi="Wingdings" w:hint="default"/>
+      </w:rPr>
+    </w:lvl>
+    <w:lvl w:ilvl="3" w:tplc="04090001" w:tentative="1">
+      <w:start w:val="1"/>
+      <w:numFmt w:val="bullet"/>
+      <w:lvlText w:val=""/>
+      <w:lvlJc w:val="left"/>
+      <w:pPr>
+        <w:ind w:left="2880" w:hanging="360"/>
+      </w:pPr>
+      <w:rPr>
+        <w:rFonts w:ascii="Symbol" w:hAnsi="Symbol" w:hint="default"/>
+      </w:rPr>
+    </w:lvl>
+    <w:lvl w:ilvl="4" w:tplc="04090003" w:tentative="1">
+      <w:start w:val="1"/>
+      <w:numFmt w:val="bullet"/>
+      <w:lvlText w:val="o"/>
+      <w:lvlJc w:val="left"/>
+      <w:pPr>
+        <w:ind w:left="3600" w:hanging="360"/>
+      </w:pPr>
+      <w:rPr>
+        <w:rFonts w:ascii="Courier New" w:hAnsi="Courier New" w:cs="Courier New" w:hint="default"/>
+      </w:rPr>
+    </w:lvl>
+    <w:lvl w:ilvl="5" w:tplc="04090005" w:tentative="1">
+      <w:start w:val="1"/>
+      <w:numFmt w:val="bullet"/>
+      <w:lvlText w:val=""/>
+      <w:lvlJc w:val="left"/>
+      <w:pPr>
+        <w:ind w:left="4320" w:hanging="360"/>
+      </w:pPr>
+      <w:rPr>
+        <w:rFonts w:ascii="Wingdings" w:hAnsi="Wingdings" w:hint="default"/>
+      </w:rPr>
+    </w:lvl>
+    <w:lvl w:ilvl="6" w:tplc="04090001" w:tentative="1">
+      <w:start w:val="1"/>
+      <w:numFmt w:val="bullet"/>
+      <w:lvlText w:val=""/>
+      <w:lvlJc w:val="left"/>
+      <w:pPr>
+        <w:ind w:left="5040" w:hanging="360"/>
+      </w:pPr>
+      <w:rPr>
+        <w:rFonts w:ascii="Symbol" w:hAnsi="Symbol" w:hint="default"/>
+      </w:rPr>
+    </w:lvl>
+    <w:lvl w:ilvl="7" w:tplc="04090003" w:tentative="1">
+      <w:start w:val="1"/>
+      <w:numFmt w:val="bullet"/>
+      <w:lvlText w:val="o"/>
+      <w:lvlJc w:val="left"/>
+      <w:pPr>
+        <w:ind w:left="5760" w:hanging="360"/>
+      </w:pPr>
+      <w:rPr>
+        <w:rFonts w:ascii="Courier New" w:hAnsi="Courier New" w:cs="Courier New" w:hint="default"/>
+      </w:rPr>
+    </w:lvl>
+    <w:lvl w:ilvl="8" w:tplc="04090005" w:tentative="1">
+      <w:start w:val="1"/>
+      <w:numFmt w:val="bullet"/>
+      <w:lvlText w:val=""/>
+      <w:lvlJc w:val="left"/>
+      <w:pPr>
+        <w:ind w:left="6480" w:hanging="360"/>
+      </w:pPr>
+      <w:rPr>
+        <w:rFonts w:ascii="Wingdings" w:hAnsi="Wingdings" w:hint="default"/>
+      </w:rPr>
+    </w:lvl>
+  </w:abstractNum>
+  <w:abstractNum w:abstractNumId="3">
     <w:nsid w:val="139C765F"/>
     <w:multiLevelType w:val="hybridMultilevel"/>
     <w:tmpl w:val="F766BCA2"/>
@@ -1364,7 +2883,120 @@
       </w:rPr>
     </w:lvl>
   </w:abstractNum>
-  <w:abstractNum w:abstractNumId="1">
+  <w:abstractNum w:abstractNumId="4">
+    <w:nsid w:val="32D8400E"/>
+    <w:multiLevelType w:val="hybridMultilevel"/>
+    <w:tmpl w:val="5A2CBBE8"/>
+    <w:lvl w:ilvl="0" w:tplc="04090001">
+      <w:start w:val="1"/>
+      <w:numFmt w:val="bullet"/>
+      <w:lvlText w:val=""/>
+      <w:lvlJc w:val="left"/>
+      <w:pPr>
+        <w:ind w:left="720" w:hanging="360"/>
+      </w:pPr>
+      <w:rPr>
+        <w:rFonts w:ascii="Symbol" w:hAnsi="Symbol" w:hint="default"/>
+      </w:rPr>
+    </w:lvl>
+    <w:lvl w:ilvl="1" w:tplc="04090003">
+      <w:start w:val="1"/>
+      <w:numFmt w:val="bullet"/>
+      <w:lvlText w:val="o"/>
+      <w:lvlJc w:val="left"/>
+      <w:pPr>
+        <w:ind w:left="1440" w:hanging="360"/>
+      </w:pPr>
+      <w:rPr>
+        <w:rFonts w:ascii="Courier New" w:hAnsi="Courier New" w:cs="Courier New" w:hint="default"/>
+      </w:rPr>
+    </w:lvl>
+    <w:lvl w:ilvl="2" w:tplc="04090005" w:tentative="1">
+      <w:start w:val="1"/>
+      <w:numFmt w:val="bullet"/>
+      <w:lvlText w:val=""/>
+      <w:lvlJc w:val="left"/>
+      <w:pPr>
+        <w:ind w:left="2160" w:hanging="360"/>
+      </w:pPr>
+      <w:rPr>
+        <w:rFonts w:ascii="Wingdings" w:hAnsi="Wingdings" w:hint="default"/>
+      </w:rPr>
+    </w:lvl>
+    <w:lvl w:ilvl="3" w:tplc="04090001" w:tentative="1">
+      <w:start w:val="1"/>
+      <w:numFmt w:val="bullet"/>
+      <w:lvlText w:val=""/>
+      <w:lvlJc w:val="left"/>
+      <w:pPr>
+        <w:ind w:left="2880" w:hanging="360"/>
+      </w:pPr>
+      <w:rPr>
+        <w:rFonts w:ascii="Symbol" w:hAnsi="Symbol" w:hint="default"/>
+      </w:rPr>
+    </w:lvl>
+    <w:lvl w:ilvl="4" w:tplc="04090003" w:tentative="1">
+      <w:start w:val="1"/>
+      <w:numFmt w:val="bullet"/>
+      <w:lvlText w:val="o"/>
+      <w:lvlJc w:val="left"/>
+      <w:pPr>
+        <w:ind w:left="3600" w:hanging="360"/>
+      </w:pPr>
+      <w:rPr>
+        <w:rFonts w:ascii="Courier New" w:hAnsi="Courier New" w:cs="Courier New" w:hint="default"/>
+      </w:rPr>
+    </w:lvl>
+    <w:lvl w:ilvl="5" w:tplc="04090005" w:tentative="1">
+      <w:start w:val="1"/>
+      <w:numFmt w:val="bullet"/>
+      <w:lvlText w:val=""/>
+      <w:lvlJc w:val="left"/>
+      <w:pPr>
+        <w:ind w:left="4320" w:hanging="360"/>
+      </w:pPr>
+      <w:rPr>
+        <w:rFonts w:ascii="Wingdings" w:hAnsi="Wingdings" w:hint="default"/>
+      </w:rPr>
+    </w:lvl>
+    <w:lvl w:ilvl="6" w:tplc="04090001" w:tentative="1">
+      <w:start w:val="1"/>
+      <w:numFmt w:val="bullet"/>
+      <w:lvlText w:val=""/>
+      <w:lvlJc w:val="left"/>
+      <w:pPr>
+        <w:ind w:left="5040" w:hanging="360"/>
+      </w:pPr>
+      <w:rPr>
+        <w:rFonts w:ascii="Symbol" w:hAnsi="Symbol" w:hint="default"/>
+      </w:rPr>
+    </w:lvl>
+    <w:lvl w:ilvl="7" w:tplc="04090003" w:tentative="1">
+      <w:start w:val="1"/>
+      <w:numFmt w:val="bullet"/>
+      <w:lvlText w:val="o"/>
+      <w:lvlJc w:val="left"/>
+      <w:pPr>
+        <w:ind w:left="5760" w:hanging="360"/>
+      </w:pPr>
+      <w:rPr>
+        <w:rFonts w:ascii="Courier New" w:hAnsi="Courier New" w:cs="Courier New" w:hint="default"/>
+      </w:rPr>
+    </w:lvl>
+    <w:lvl w:ilvl="8" w:tplc="04090005" w:tentative="1">
+      <w:start w:val="1"/>
+      <w:numFmt w:val="bullet"/>
+      <w:lvlText w:val=""/>
+      <w:lvlJc w:val="left"/>
+      <w:pPr>
+        <w:ind w:left="6480" w:hanging="360"/>
+      </w:pPr>
+      <w:rPr>
+        <w:rFonts w:ascii="Wingdings" w:hAnsi="Wingdings" w:hint="default"/>
+      </w:rPr>
+    </w:lvl>
+  </w:abstractNum>
+  <w:abstractNum w:abstractNumId="5">
     <w:nsid w:val="352B004D"/>
     <w:multiLevelType w:val="hybridMultilevel"/>
     <w:tmpl w:val="8E248416"/>
@@ -1477,7 +3109,7 @@
       </w:rPr>
     </w:lvl>
   </w:abstractNum>
-  <w:abstractNum w:abstractNumId="2">
+  <w:abstractNum w:abstractNumId="6">
     <w:nsid w:val="40AB2875"/>
     <w:multiLevelType w:val="hybridMultilevel"/>
     <w:tmpl w:val="997A88E2"/>
@@ -1590,7 +3222,233 @@
       </w:rPr>
     </w:lvl>
   </w:abstractNum>
-  <w:abstractNum w:abstractNumId="3">
+  <w:abstractNum w:abstractNumId="7">
+    <w:nsid w:val="63630ED7"/>
+    <w:multiLevelType w:val="hybridMultilevel"/>
+    <w:tmpl w:val="6FEC09D6"/>
+    <w:lvl w:ilvl="0" w:tplc="04090001">
+      <w:start w:val="1"/>
+      <w:numFmt w:val="bullet"/>
+      <w:lvlText w:val=""/>
+      <w:lvlJc w:val="left"/>
+      <w:pPr>
+        <w:ind w:left="720" w:hanging="360"/>
+      </w:pPr>
+      <w:rPr>
+        <w:rFonts w:ascii="Symbol" w:hAnsi="Symbol" w:hint="default"/>
+      </w:rPr>
+    </w:lvl>
+    <w:lvl w:ilvl="1" w:tplc="04090003" w:tentative="1">
+      <w:start w:val="1"/>
+      <w:numFmt w:val="bullet"/>
+      <w:lvlText w:val="o"/>
+      <w:lvlJc w:val="left"/>
+      <w:pPr>
+        <w:ind w:left="1440" w:hanging="360"/>
+      </w:pPr>
+      <w:rPr>
+        <w:rFonts w:ascii="Courier New" w:hAnsi="Courier New" w:cs="Courier New" w:hint="default"/>
+      </w:rPr>
+    </w:lvl>
+    <w:lvl w:ilvl="2" w:tplc="04090005" w:tentative="1">
+      <w:start w:val="1"/>
+      <w:numFmt w:val="bullet"/>
+      <w:lvlText w:val=""/>
+      <w:lvlJc w:val="left"/>
+      <w:pPr>
+        <w:ind w:left="2160" w:hanging="360"/>
+      </w:pPr>
+      <w:rPr>
+        <w:rFonts w:ascii="Wingdings" w:hAnsi="Wingdings" w:hint="default"/>
+      </w:rPr>
+    </w:lvl>
+    <w:lvl w:ilvl="3" w:tplc="04090001" w:tentative="1">
+      <w:start w:val="1"/>
+      <w:numFmt w:val="bullet"/>
+      <w:lvlText w:val=""/>
+      <w:lvlJc w:val="left"/>
+      <w:pPr>
+        <w:ind w:left="2880" w:hanging="360"/>
+      </w:pPr>
+      <w:rPr>
+        <w:rFonts w:ascii="Symbol" w:hAnsi="Symbol" w:hint="default"/>
+      </w:rPr>
+    </w:lvl>
+    <w:lvl w:ilvl="4" w:tplc="04090003" w:tentative="1">
+      <w:start w:val="1"/>
+      <w:numFmt w:val="bullet"/>
+      <w:lvlText w:val="o"/>
+      <w:lvlJc w:val="left"/>
+      <w:pPr>
+        <w:ind w:left="3600" w:hanging="360"/>
+      </w:pPr>
+      <w:rPr>
+        <w:rFonts w:ascii="Courier New" w:hAnsi="Courier New" w:cs="Courier New" w:hint="default"/>
+      </w:rPr>
+    </w:lvl>
+    <w:lvl w:ilvl="5" w:tplc="04090005" w:tentative="1">
+      <w:start w:val="1"/>
+      <w:numFmt w:val="bullet"/>
+      <w:lvlText w:val=""/>
+      <w:lvlJc w:val="left"/>
+      <w:pPr>
+        <w:ind w:left="4320" w:hanging="360"/>
+      </w:pPr>
+      <w:rPr>
+        <w:rFonts w:ascii="Wingdings" w:hAnsi="Wingdings" w:hint="default"/>
+      </w:rPr>
+    </w:lvl>
+    <w:lvl w:ilvl="6" w:tplc="04090001" w:tentative="1">
+      <w:start w:val="1"/>
+      <w:numFmt w:val="bullet"/>
+      <w:lvlText w:val=""/>
+      <w:lvlJc w:val="left"/>
+      <w:pPr>
+        <w:ind w:left="5040" w:hanging="360"/>
+      </w:pPr>
+      <w:rPr>
+        <w:rFonts w:ascii="Symbol" w:hAnsi="Symbol" w:hint="default"/>
+      </w:rPr>
+    </w:lvl>
+    <w:lvl w:ilvl="7" w:tplc="04090003" w:tentative="1">
+      <w:start w:val="1"/>
+      <w:numFmt w:val="bullet"/>
+      <w:lvlText w:val="o"/>
+      <w:lvlJc w:val="left"/>
+      <w:pPr>
+        <w:ind w:left="5760" w:hanging="360"/>
+      </w:pPr>
+      <w:rPr>
+        <w:rFonts w:ascii="Courier New" w:hAnsi="Courier New" w:cs="Courier New" w:hint="default"/>
+      </w:rPr>
+    </w:lvl>
+    <w:lvl w:ilvl="8" w:tplc="04090005" w:tentative="1">
+      <w:start w:val="1"/>
+      <w:numFmt w:val="bullet"/>
+      <w:lvlText w:val=""/>
+      <w:lvlJc w:val="left"/>
+      <w:pPr>
+        <w:ind w:left="6480" w:hanging="360"/>
+      </w:pPr>
+      <w:rPr>
+        <w:rFonts w:ascii="Wingdings" w:hAnsi="Wingdings" w:hint="default"/>
+      </w:rPr>
+    </w:lvl>
+  </w:abstractNum>
+  <w:abstractNum w:abstractNumId="8">
+    <w:nsid w:val="69B10046"/>
+    <w:multiLevelType w:val="hybridMultilevel"/>
+    <w:tmpl w:val="643243DA"/>
+    <w:lvl w:ilvl="0" w:tplc="04090001">
+      <w:start w:val="1"/>
+      <w:numFmt w:val="bullet"/>
+      <w:lvlText w:val=""/>
+      <w:lvlJc w:val="left"/>
+      <w:pPr>
+        <w:ind w:left="720" w:hanging="360"/>
+      </w:pPr>
+      <w:rPr>
+        <w:rFonts w:ascii="Symbol" w:hAnsi="Symbol" w:hint="default"/>
+      </w:rPr>
+    </w:lvl>
+    <w:lvl w:ilvl="1" w:tplc="04090003" w:tentative="1">
+      <w:start w:val="1"/>
+      <w:numFmt w:val="bullet"/>
+      <w:lvlText w:val="o"/>
+      <w:lvlJc w:val="left"/>
+      <w:pPr>
+        <w:ind w:left="1440" w:hanging="360"/>
+      </w:pPr>
+      <w:rPr>
+        <w:rFonts w:ascii="Courier New" w:hAnsi="Courier New" w:cs="Courier New" w:hint="default"/>
+      </w:rPr>
+    </w:lvl>
+    <w:lvl w:ilvl="2" w:tplc="04090005" w:tentative="1">
+      <w:start w:val="1"/>
+      <w:numFmt w:val="bullet"/>
+      <w:lvlText w:val=""/>
+      <w:lvlJc w:val="left"/>
+      <w:pPr>
+        <w:ind w:left="2160" w:hanging="360"/>
+      </w:pPr>
+      <w:rPr>
+        <w:rFonts w:ascii="Wingdings" w:hAnsi="Wingdings" w:hint="default"/>
+      </w:rPr>
+    </w:lvl>
+    <w:lvl w:ilvl="3" w:tplc="04090001" w:tentative="1">
+      <w:start w:val="1"/>
+      <w:numFmt w:val="bullet"/>
+      <w:lvlText w:val=""/>
+      <w:lvlJc w:val="left"/>
+      <w:pPr>
+        <w:ind w:left="2880" w:hanging="360"/>
+      </w:pPr>
+      <w:rPr>
+        <w:rFonts w:ascii="Symbol" w:hAnsi="Symbol" w:hint="default"/>
+      </w:rPr>
+    </w:lvl>
+    <w:lvl w:ilvl="4" w:tplc="04090003" w:tentative="1">
+      <w:start w:val="1"/>
+      <w:numFmt w:val="bullet"/>
+      <w:lvlText w:val="o"/>
+      <w:lvlJc w:val="left"/>
+      <w:pPr>
+        <w:ind w:left="3600" w:hanging="360"/>
+      </w:pPr>
+      <w:rPr>
+        <w:rFonts w:ascii="Courier New" w:hAnsi="Courier New" w:cs="Courier New" w:hint="default"/>
+      </w:rPr>
+    </w:lvl>
+    <w:lvl w:ilvl="5" w:tplc="04090005" w:tentative="1">
+      <w:start w:val="1"/>
+      <w:numFmt w:val="bullet"/>
+      <w:lvlText w:val=""/>
+      <w:lvlJc w:val="left"/>
+      <w:pPr>
+        <w:ind w:left="4320" w:hanging="360"/>
+      </w:pPr>
+      <w:rPr>
+        <w:rFonts w:ascii="Wingdings" w:hAnsi="Wingdings" w:hint="default"/>
+      </w:rPr>
+    </w:lvl>
+    <w:lvl w:ilvl="6" w:tplc="04090001" w:tentative="1">
+      <w:start w:val="1"/>
+      <w:numFmt w:val="bullet"/>
+      <w:lvlText w:val=""/>
+      <w:lvlJc w:val="left"/>
+      <w:pPr>
+        <w:ind w:left="5040" w:hanging="360"/>
+      </w:pPr>
+      <w:rPr>
+        <w:rFonts w:ascii="Symbol" w:hAnsi="Symbol" w:hint="default"/>
+      </w:rPr>
+    </w:lvl>
+    <w:lvl w:ilvl="7" w:tplc="04090003" w:tentative="1">
+      <w:start w:val="1"/>
+      <w:numFmt w:val="bullet"/>
+      <w:lvlText w:val="o"/>
+      <w:lvlJc w:val="left"/>
+      <w:pPr>
+        <w:ind w:left="5760" w:hanging="360"/>
+      </w:pPr>
+      <w:rPr>
+        <w:rFonts w:ascii="Courier New" w:hAnsi="Courier New" w:cs="Courier New" w:hint="default"/>
+      </w:rPr>
+    </w:lvl>
+    <w:lvl w:ilvl="8" w:tplc="04090005" w:tentative="1">
+      <w:start w:val="1"/>
+      <w:numFmt w:val="bullet"/>
+      <w:lvlText w:val=""/>
+      <w:lvlJc w:val="left"/>
+      <w:pPr>
+        <w:ind w:left="6480" w:hanging="360"/>
+      </w:pPr>
+      <w:rPr>
+        <w:rFonts w:ascii="Wingdings" w:hAnsi="Wingdings" w:hint="default"/>
+      </w:rPr>
+    </w:lvl>
+  </w:abstractNum>
+  <w:abstractNum w:abstractNumId="9">
     <w:nsid w:val="6D2F7636"/>
     <w:multiLevelType w:val="hybridMultilevel"/>
     <w:tmpl w:val="7EE6AEE8"/>
@@ -1703,7 +3561,7 @@
       </w:rPr>
     </w:lvl>
   </w:abstractNum>
-  <w:abstractNum w:abstractNumId="4">
+  <w:abstractNum w:abstractNumId="10">
     <w:nsid w:val="7C272A72"/>
     <w:multiLevelType w:val="hybridMultilevel"/>
     <w:tmpl w:val="DE9A65A2"/>
@@ -1817,18 +3675,36 @@
     </w:lvl>
   </w:abstractNum>
   <w:num w:numId="1">
+    <w:abstractNumId w:val="3"/>
+  </w:num>
+  <w:num w:numId="2">
+    <w:abstractNumId w:val="6"/>
+  </w:num>
+  <w:num w:numId="3">
+    <w:abstractNumId w:val="10"/>
+  </w:num>
+  <w:num w:numId="4">
+    <w:abstractNumId w:val="9"/>
+  </w:num>
+  <w:num w:numId="5">
+    <w:abstractNumId w:val="5"/>
+  </w:num>
+  <w:num w:numId="6">
+    <w:abstractNumId w:val="8"/>
+  </w:num>
+  <w:num w:numId="7">
+    <w:abstractNumId w:val="4"/>
+  </w:num>
+  <w:num w:numId="8">
+    <w:abstractNumId w:val="2"/>
+  </w:num>
+  <w:num w:numId="9">
     <w:abstractNumId w:val="0"/>
   </w:num>
-  <w:num w:numId="2">
-    <w:abstractNumId w:val="2"/>
+  <w:num w:numId="10">
+    <w:abstractNumId w:val="7"/>
   </w:num>
-  <w:num w:numId="3">
-    <w:abstractNumId w:val="4"/>
-  </w:num>
-  <w:num w:numId="4">
-    <w:abstractNumId w:val="3"/>
-  </w:num>
-  <w:num w:numId="5">
+  <w:num w:numId="11">
     <w:abstractNumId w:val="1"/>
   </w:num>
 </w:numbering>

</xml_diff>